<commit_message>
updated prelimary project statement
</commit_message>
<xml_diff>
--- a/literature/veron_hoxha_preliminary_project_statement.docx
+++ b/literature/veron_hoxha_preliminary_project_statement.docx
@@ -72,6 +72,12 @@
       </w:r>
     </w:p>
     <w:p>
+      <w:pPr>
+        <w:rPr>
+          <w:b/>
+          <w:bCs/>
+        </w:rPr>
+      </w:pPr>
       <w:r>
         <w:t xml:space="preserve">This project aims to investigate duplicate medical imaging datasets </w:t>
       </w:r>
@@ -115,276 +121,460 @@
           <w:b/>
           <w:bCs/>
         </w:rPr>
-        <w:t xml:space="preserve">, </w:t>
-      </w:r>
-      <w:hyperlink r:id="rId4" w:history="1">
-        <w:r>
-          <w:rPr>
-            <w:rStyle w:val="Hyperlink"/>
-            <w:b/>
-            <w:bCs/>
-          </w:rPr>
-          <w:t>https://www.isic-archive.com/</w:t>
-        </w:r>
-      </w:hyperlink>
+        <w:t>)</w:t>
+      </w:r>
+      <w:r>
+        <w:t xml:space="preserve"> </w:t>
+      </w:r>
+      <w:bookmarkStart w:id="0" w:name="ZOTERO_BREF_Y95BFUEp5kq7ZiUW4gvmf"/>
+      <w:r>
+        <w:t>[1]</w:t>
+      </w:r>
+      <w:bookmarkStart w:id="1" w:name="ZOTERO_BREF_QfyCMFkHVgS6Lwew7KtF6"/>
+      <w:bookmarkEnd w:id="0"/>
+      <w:r>
+        <w:t xml:space="preserve"> </w:t>
+      </w:r>
+      <w:r>
+        <w:t>[2]</w:t>
+      </w:r>
+      <w:bookmarkEnd w:id="1"/>
+      <w:r>
+        <w:t xml:space="preserve"> </w:t>
+      </w:r>
+      <w:r>
+        <w:t xml:space="preserve">with room for expanding </w:t>
+      </w:r>
+      <w:r>
+        <w:t>on different platform such as Hugging</w:t>
+      </w:r>
+      <w:r>
+        <w:t xml:space="preserve"> </w:t>
+      </w:r>
+      <w:r>
+        <w:t xml:space="preserve">Face </w:t>
+      </w:r>
+      <w:r>
+        <w:t>if times promises</w:t>
+      </w:r>
+      <w:r>
+        <w:t>.</w:t>
+      </w:r>
+      <w:r>
+        <w:t xml:space="preserve"> </w:t>
+      </w:r>
+      <w:r>
+        <w:t xml:space="preserve">The </w:t>
+      </w:r>
       <w:r>
         <w:rPr>
           <w:b/>
           <w:bCs/>
         </w:rPr>
-        <w:t xml:space="preserve">, </w:t>
-      </w:r>
-      <w:hyperlink r:id="rId5" w:history="1">
-        <w:r>
-          <w:rPr>
-            <w:rStyle w:val="Hyperlink"/>
-            <w:b/>
-            <w:bCs/>
-          </w:rPr>
-          <w:t>https://challenge.isic-archive.com/data/</w:t>
-        </w:r>
-      </w:hyperlink>
+        <w:t>ISIC</w:t>
+      </w:r>
+      <w:r>
+        <w:t xml:space="preserve"> dataset, notably, includes hundreds of duplicates, highlighting the need for this research.</w:t>
+      </w:r>
+    </w:p>
+    <w:p>
+      <w:r>
+        <w:t xml:space="preserve">Inspiration was drawn from </w:t>
+      </w:r>
+      <w:r>
+        <w:t xml:space="preserve">the </w:t>
+      </w:r>
+      <w:r>
+        <w:t>research by</w:t>
+      </w:r>
+      <w:r>
+        <w:t xml:space="preserve"> my supervisors’ </w:t>
+      </w:r>
+      <w:r>
+        <w:t xml:space="preserve"> Veronika Cheplygina's </w:t>
+      </w:r>
+      <w:r>
+        <w:t xml:space="preserve">research </w:t>
+      </w:r>
+      <w:r>
+        <w:t xml:space="preserve">group, </w:t>
+      </w:r>
+      <w:r>
+        <w:t>where they</w:t>
+      </w:r>
+      <w:r>
+        <w:t xml:space="preserve"> </w:t>
+      </w:r>
+      <w:r>
+        <w:t>started</w:t>
+      </w:r>
+      <w:r>
+        <w:t xml:space="preserve"> exploring this topic</w:t>
+      </w:r>
+      <w:r>
+        <w:t xml:space="preserve"> </w:t>
+      </w:r>
+      <w:r>
+        <w:t xml:space="preserve">already </w:t>
+      </w:r>
+      <w:r>
+        <w:t xml:space="preserve">in </w:t>
+      </w:r>
+      <w:r>
+        <w:t>Jiménez-Sánchez et</w:t>
+      </w:r>
+      <w:r>
+        <w:t xml:space="preserve"> al. </w:t>
+      </w:r>
+      <w:bookmarkStart w:id="2" w:name="ZOTERO_BREF_s5aAsQuLxsnyZ6q4Qq2vr"/>
+      <w:r>
+        <w:t>[3]</w:t>
+      </w:r>
+      <w:bookmarkEnd w:id="2"/>
+      <w:r>
+        <w:t xml:space="preserve"> </w:t>
+      </w:r>
+      <w:r>
+        <w:t xml:space="preserve">and from the research by Cassidy et al. </w:t>
+      </w:r>
+      <w:bookmarkStart w:id="3" w:name="ZOTERO_BREF_XTKuNuZWlD9K4ai5h434Y"/>
+      <w:r>
+        <w:t>[4]</w:t>
+      </w:r>
+      <w:bookmarkEnd w:id="3"/>
+      <w:r>
+        <w:t>.</w:t>
+      </w:r>
+    </w:p>
+    <w:p>
+      <w:r>
+        <w:t>In this project, I aim to identify a list of methods and variables for detecting duplicates and compare these duplicates to their original datasets. The plan is to</w:t>
+      </w:r>
+      <w:r>
+        <w:t xml:space="preserve"> try to</w:t>
+      </w:r>
+      <w:r>
+        <w:t xml:space="preserve"> use several approaches, including </w:t>
+      </w:r>
       <w:r>
         <w:rPr>
           <w:b/>
           <w:bCs/>
         </w:rPr>
-        <w:t xml:space="preserve">) </w:t>
+        <w:t>image size comparison</w:t>
+      </w:r>
+      <w:r>
+        <w:t xml:space="preserve">, where the dimensions and file size of images are compared, </w:t>
       </w:r>
       <w:r>
         <w:rPr>
           <w:b/>
           <w:bCs/>
         </w:rPr>
-        <w:t>)</w:t>
-      </w:r>
-      <w:r>
-        <w:t xml:space="preserve"> </w:t>
-      </w:r>
-      <w:r>
-        <w:t xml:space="preserve">with room for expanding </w:t>
-      </w:r>
-      <w:r>
-        <w:t>on different platform such as Hugging</w:t>
-      </w:r>
-      <w:r>
-        <w:t xml:space="preserve"> </w:t>
-      </w:r>
-      <w:r>
-        <w:t xml:space="preserve">Face </w:t>
-      </w:r>
-      <w:r>
-        <w:t>if times promises</w:t>
-      </w:r>
-      <w:r>
-        <w:t>.</w:t>
-      </w:r>
-      <w:r>
-        <w:t xml:space="preserve"> </w:t>
-      </w:r>
-      <w:r>
-        <w:t xml:space="preserve">The </w:t>
+        <w:t>pixel-by-pixel comparison</w:t>
+      </w:r>
+      <w:r>
+        <w:t xml:space="preserve">, which checks for exact matches in pixel values, and </w:t>
       </w:r>
       <w:r>
         <w:rPr>
           <w:b/>
           <w:bCs/>
         </w:rPr>
-        <w:t>ISIC</w:t>
-      </w:r>
-      <w:r>
-        <w:t xml:space="preserve"> dataset, notably, includes hundreds of duplicates, highlighting the need for this research.</w:t>
+        <w:t>hashing techniques</w:t>
+      </w:r>
+      <w:r>
+        <w:t>, which involve generating hashes of the images to quickly detect exact or near-exact duplicates. The outcomes of this project include a comprehensive list of methods for detecting duplicates, an understanding of the differences between these duplicate datasets, and an analysis of what kind of overlap exists.</w:t>
+      </w:r>
+      <w:r>
+        <w:t xml:space="preserve"> </w:t>
       </w:r>
     </w:p>
     <w:p>
       <w:r>
-        <w:t xml:space="preserve">Inspiration was drawn from </w:t>
-      </w:r>
-      <w:r>
-        <w:t xml:space="preserve">the </w:t>
-      </w:r>
-      <w:r>
-        <w:t>research by</w:t>
-      </w:r>
-      <w:r>
-        <w:t xml:space="preserve"> my supervisors’ </w:t>
-      </w:r>
-      <w:r>
-        <w:t xml:space="preserve"> Veronika Cheplygina's </w:t>
-      </w:r>
-      <w:r>
-        <w:t xml:space="preserve">research </w:t>
-      </w:r>
-      <w:r>
-        <w:t xml:space="preserve">group, </w:t>
-      </w:r>
-      <w:r>
-        <w:t>where they</w:t>
+        <w:t xml:space="preserve">Additionally, if time allows, I plan to conduct </w:t>
+      </w:r>
+      <w:r>
+        <w:t xml:space="preserve">a </w:t>
+      </w:r>
+      <w:r>
+        <w:t>baseline model tests on two nearly identical datasets</w:t>
+      </w:r>
+      <w:r>
+        <w:t xml:space="preserve">, </w:t>
+      </w:r>
+      <w:r>
+        <w:t>one original and one duplicate</w:t>
+      </w:r>
+      <w:r>
+        <w:t xml:space="preserve">, </w:t>
+      </w:r>
+      <w:r>
+        <w:t>to compare their outcomes and perceive</w:t>
       </w:r>
       <w:r>
         <w:t xml:space="preserve"> </w:t>
       </w:r>
       <w:r>
-        <w:t>started</w:t>
-      </w:r>
-      <w:r>
-        <w:t xml:space="preserve"> exploring this topic</w:t>
-      </w:r>
-      <w:r>
-        <w:t xml:space="preserve"> </w:t>
-      </w:r>
-      <w:r>
-        <w:t>already (</w:t>
-      </w:r>
-      <w:r>
-        <w:t>Jiménez-Sánchez et al.</w:t>
-      </w:r>
-      <w:r>
-        <w:t xml:space="preserve"> </w:t>
-      </w:r>
-      <w:hyperlink r:id="rId6" w:history="1">
-        <w:r>
-          <w:rPr>
-            <w:rStyle w:val="Hyperlink"/>
-          </w:rPr>
-          <w:t>https://arxiv.org/abs/2402.06353v2</w:t>
-        </w:r>
-      </w:hyperlink>
-      <w:r>
-        <w:t>)</w:t>
-      </w:r>
-      <w:r>
-        <w:t xml:space="preserve"> and from the research by Cassidy et al.</w:t>
-      </w:r>
-      <w:r>
-        <w:t xml:space="preserve"> </w:t>
-      </w:r>
-      <w:hyperlink r:id="rId7" w:history="1">
-        <w:r>
-          <w:rPr>
-            <w:rStyle w:val="Hyperlink"/>
-          </w:rPr>
-          <w:t>https://www.scien</w:t>
-        </w:r>
-        <w:r>
-          <w:rPr>
-            <w:rStyle w:val="Hyperlink"/>
-          </w:rPr>
-          <w:t>c</w:t>
-        </w:r>
-        <w:r>
-          <w:rPr>
-            <w:rStyle w:val="Hyperlink"/>
-          </w:rPr>
-          <w:t>edirect.com/science/article/pii/S1361841521003509</w:t>
-        </w:r>
-      </w:hyperlink>
-      <w:r>
-        <w:t>.</w:t>
+        <w:t>any differences in results.</w:t>
+      </w:r>
+    </w:p>
+    <w:p/>
+    <w:p>
+      <w:pPr>
+        <w:rPr>
+          <w:b/>
+          <w:bCs/>
+          <w:sz w:val="36"/>
+          <w:szCs w:val="36"/>
+        </w:rPr>
+      </w:pPr>
+      <w:r>
+        <w:rPr>
+          <w:b/>
+          <w:bCs/>
+          <w:sz w:val="36"/>
+          <w:szCs w:val="36"/>
+          <w:lang w:val="en-GB"/>
+        </w:rPr>
+        <w:t>References</w:t>
       </w:r>
     </w:p>
     <w:p>
-      <w:r>
-        <w:t>In this project, I a</w:t>
-      </w:r>
-      <w:r>
-        <w:t>i</w:t>
-      </w:r>
-      <w:r>
-        <w:t xml:space="preserve">m to </w:t>
-      </w:r>
-      <w:r>
-        <w:t>identify</w:t>
-      </w:r>
-      <w:r>
-        <w:t xml:space="preserve"> a list of some methods and variables </w:t>
-      </w:r>
-      <w:r>
-        <w:t xml:space="preserve">for detecting duplicates and to </w:t>
-      </w:r>
-      <w:r>
-        <w:t xml:space="preserve">compare </w:t>
-      </w:r>
-      <w:r>
-        <w:t>these</w:t>
-      </w:r>
-      <w:r>
-        <w:t xml:space="preserve"> duplicate</w:t>
-      </w:r>
-      <w:r>
-        <w:t>s</w:t>
-      </w:r>
-      <w:r>
-        <w:t xml:space="preserve"> </w:t>
-      </w:r>
-      <w:r>
-        <w:t xml:space="preserve">to their original dataset. The </w:t>
-      </w:r>
-      <w:r>
-        <w:t xml:space="preserve">outcomes </w:t>
-      </w:r>
-      <w:r>
-        <w:t xml:space="preserve">of this project </w:t>
-      </w:r>
-      <w:r>
-        <w:t>include a comprehensive</w:t>
-      </w:r>
-      <w:r>
-        <w:t xml:space="preserve"> list of methods for detecting duplicates</w:t>
-      </w:r>
-      <w:r>
-        <w:t>,</w:t>
-      </w:r>
-      <w:r>
-        <w:t xml:space="preserve"> </w:t>
-      </w:r>
-      <w:r>
-        <w:t>understanding the differences between this duplicate datasets</w:t>
-      </w:r>
-      <w:r>
-        <w:t xml:space="preserve"> </w:t>
-      </w:r>
-      <w:r>
-        <w:t>and an</w:t>
-      </w:r>
-      <w:r>
-        <w:t xml:space="preserve"> </w:t>
-      </w:r>
-      <w:r>
-        <w:t xml:space="preserve">analysis of what kind of overlap </w:t>
-      </w:r>
-      <w:r>
-        <w:t xml:space="preserve">exists. </w:t>
+      <w:pPr>
+        <w:pStyle w:val="Bibliography"/>
+        <w:rPr>
+          <w:rFonts w:ascii="Aptos"/>
+          <w:lang w:val="en-GB"/>
+        </w:rPr>
+      </w:pPr>
+      <w:bookmarkStart w:id="4" w:name="ZOTERO_BREF_odegqLViSBzoicD68O8kh"/>
+      <w:r>
+        <w:rPr>
+          <w:rFonts w:ascii="Aptos"/>
+          <w:lang w:val="en-GB"/>
+        </w:rPr>
+        <w:t>[1]</w:t>
+      </w:r>
+      <w:r>
+        <w:rPr>
+          <w:rFonts w:ascii="Aptos"/>
+          <w:lang w:val="en-GB"/>
+        </w:rPr>
+        <w:tab/>
+        <w:t xml:space="preserve">International Skin Imaging Collaboration, “ISIC Challenge Datasets.” International Skin Imaging Collaboration, 2020. </w:t>
+      </w:r>
+      <w:proofErr w:type="spellStart"/>
+      <w:r>
+        <w:rPr>
+          <w:rFonts w:ascii="Aptos"/>
+          <w:lang w:val="en-GB"/>
+        </w:rPr>
+        <w:t>doi</w:t>
+      </w:r>
+      <w:proofErr w:type="spellEnd"/>
+      <w:r>
+        <w:rPr>
+          <w:rFonts w:ascii="Aptos"/>
+          <w:lang w:val="en-GB"/>
+        </w:rPr>
+        <w:t>: 10.34970/2020-DS01.</w:t>
       </w:r>
     </w:p>
     <w:p>
-      <w:r>
-        <w:t xml:space="preserve">Additionally, if time allows, I plan to conduct </w:t>
-      </w:r>
-      <w:r>
-        <w:t xml:space="preserve">a </w:t>
-      </w:r>
-      <w:r>
-        <w:t>baseline model tests on two nearly identical datasets</w:t>
-      </w:r>
-      <w:r>
-        <w:t xml:space="preserve">, </w:t>
-      </w:r>
-      <w:r>
-        <w:t>one original and one duplicate</w:t>
-      </w:r>
-      <w:r>
-        <w:t xml:space="preserve">, </w:t>
-      </w:r>
-      <w:r>
-        <w:t>to compare their outcomes and perceive</w:t>
-      </w:r>
-      <w:r>
-        <w:t xml:space="preserve"> </w:t>
-      </w:r>
-      <w:r>
-        <w:t>any differences in results.</w:t>
-      </w:r>
+      <w:pPr>
+        <w:pStyle w:val="Bibliography"/>
+        <w:rPr>
+          <w:rFonts w:ascii="Aptos"/>
+          <w:lang w:val="en-GB"/>
+        </w:rPr>
+      </w:pPr>
+      <w:r>
+        <w:rPr>
+          <w:rFonts w:ascii="Aptos"/>
+          <w:lang w:val="en-GB"/>
+        </w:rPr>
+        <w:t>[2]</w:t>
+      </w:r>
+      <w:r>
+        <w:rPr>
+          <w:rFonts w:ascii="Aptos"/>
+          <w:lang w:val="en-GB"/>
+        </w:rPr>
+        <w:tab/>
+        <w:t>“ISIC | International Skin Imaging Collaboration,” ISIC. Accessed: Sep. 12, 2024. [Online]. Available: https://www.isic-archive.com</w:t>
+      </w:r>
+    </w:p>
+    <w:p>
+      <w:pPr>
+        <w:pStyle w:val="Bibliography"/>
+        <w:rPr>
+          <w:rFonts w:ascii="Aptos"/>
+          <w:lang w:val="en-GB"/>
+        </w:rPr>
+      </w:pPr>
+      <w:r>
+        <w:rPr>
+          <w:rFonts w:ascii="Aptos"/>
+          <w:lang w:val="en-GB"/>
+        </w:rPr>
+        <w:lastRenderedPageBreak/>
+        <w:t>[3]</w:t>
+      </w:r>
+      <w:r>
+        <w:rPr>
+          <w:rFonts w:ascii="Aptos"/>
+          <w:lang w:val="en-GB"/>
+        </w:rPr>
+        <w:tab/>
+        <w:t xml:space="preserve">A. Jiménez-Sánchez </w:t>
+      </w:r>
+      <w:r>
+        <w:rPr>
+          <w:rFonts w:ascii="Aptos"/>
+          <w:i/>
+          <w:iCs/>
+          <w:lang w:val="en-GB"/>
+        </w:rPr>
+        <w:t>et al.</w:t>
+      </w:r>
+      <w:r>
+        <w:rPr>
+          <w:rFonts w:ascii="Aptos"/>
+          <w:lang w:val="en-GB"/>
+        </w:rPr>
+        <w:t xml:space="preserve">, “Copycats: the many lives of a publicly available medical imaging dataset,” Jun. 10, 2024, </w:t>
+      </w:r>
+      <w:proofErr w:type="spellStart"/>
+      <w:r>
+        <w:rPr>
+          <w:rFonts w:ascii="Aptos"/>
+          <w:i/>
+          <w:iCs/>
+          <w:lang w:val="en-GB"/>
+        </w:rPr>
+        <w:t>arXiv</w:t>
+      </w:r>
+      <w:proofErr w:type="spellEnd"/>
+      <w:r>
+        <w:rPr>
+          <w:rFonts w:ascii="Aptos"/>
+          <w:lang w:val="en-GB"/>
+        </w:rPr>
+        <w:t xml:space="preserve">: arXiv:2402.06353. </w:t>
+      </w:r>
+      <w:proofErr w:type="spellStart"/>
+      <w:r>
+        <w:rPr>
+          <w:rFonts w:ascii="Aptos"/>
+          <w:lang w:val="en-GB"/>
+        </w:rPr>
+        <w:t>doi</w:t>
+      </w:r>
+      <w:proofErr w:type="spellEnd"/>
+      <w:r>
+        <w:rPr>
+          <w:rFonts w:ascii="Aptos"/>
+          <w:lang w:val="en-GB"/>
+        </w:rPr>
+        <w:t>: 10.48550/arXiv.2402.06353.</w:t>
+      </w:r>
+    </w:p>
+    <w:p>
+      <w:pPr>
+        <w:pStyle w:val="Bibliography"/>
+        <w:rPr>
+          <w:rFonts w:ascii="Aptos"/>
+          <w:lang w:val="en-GB"/>
+        </w:rPr>
+      </w:pPr>
+      <w:r>
+        <w:rPr>
+          <w:rFonts w:ascii="Aptos"/>
+          <w:lang w:val="en-GB"/>
+        </w:rPr>
+        <w:t>[4]</w:t>
+      </w:r>
+      <w:r>
+        <w:rPr>
+          <w:rFonts w:ascii="Aptos"/>
+          <w:lang w:val="en-GB"/>
+        </w:rPr>
+        <w:tab/>
+        <w:t xml:space="preserve">B. Cassidy, C. Kendrick, A. </w:t>
+      </w:r>
+      <w:proofErr w:type="spellStart"/>
+      <w:r>
+        <w:rPr>
+          <w:rFonts w:ascii="Aptos"/>
+          <w:lang w:val="en-GB"/>
+        </w:rPr>
+        <w:t>Brodzicki</w:t>
+      </w:r>
+      <w:proofErr w:type="spellEnd"/>
+      <w:r>
+        <w:rPr>
+          <w:rFonts w:ascii="Aptos"/>
+          <w:lang w:val="en-GB"/>
+        </w:rPr>
+        <w:t xml:space="preserve">, J. </w:t>
+      </w:r>
+      <w:proofErr w:type="spellStart"/>
+      <w:r>
+        <w:rPr>
+          <w:rFonts w:ascii="Aptos"/>
+          <w:lang w:val="en-GB"/>
+        </w:rPr>
+        <w:t>Jaworek-Korjakowska</w:t>
+      </w:r>
+      <w:proofErr w:type="spellEnd"/>
+      <w:r>
+        <w:rPr>
+          <w:rFonts w:ascii="Aptos"/>
+          <w:lang w:val="en-GB"/>
+        </w:rPr>
+        <w:t xml:space="preserve">, and M. H. Yap, “Analysis of the ISIC image datasets: Usage, benchmarks and recommendations,” </w:t>
+      </w:r>
+      <w:r>
+        <w:rPr>
+          <w:rFonts w:ascii="Aptos"/>
+          <w:i/>
+          <w:iCs/>
+          <w:lang w:val="en-GB"/>
+        </w:rPr>
+        <w:t>Med. Image Anal.</w:t>
+      </w:r>
+      <w:r>
+        <w:rPr>
+          <w:rFonts w:ascii="Aptos"/>
+          <w:lang w:val="en-GB"/>
+        </w:rPr>
+        <w:t xml:space="preserve">, vol. 75, p. 102305, Jan. 2022, </w:t>
+      </w:r>
+      <w:proofErr w:type="spellStart"/>
+      <w:r>
+        <w:rPr>
+          <w:rFonts w:ascii="Aptos"/>
+          <w:lang w:val="en-GB"/>
+        </w:rPr>
+        <w:t>doi</w:t>
+      </w:r>
+      <w:proofErr w:type="spellEnd"/>
+      <w:r>
+        <w:rPr>
+          <w:rFonts w:ascii="Aptos"/>
+          <w:lang w:val="en-GB"/>
+        </w:rPr>
+        <w:t>: 10.1016/j.media.2021.102305.</w:t>
+      </w:r>
+    </w:p>
+    <w:bookmarkEnd w:id="4"/>
+    <w:p>
+      <w:pPr>
+        <w:rPr>
+          <w:color w:val="FF0000"/>
+        </w:rPr>
+      </w:pPr>
     </w:p>
     <w:sectPr>
       <w:pgSz w:w="11906" w:h="16838"/>
@@ -394,6 +584,56 @@
     </w:sectPr>
   </w:body>
 </w:document>
+</file>
+
+<file path=word/endnotes.xml><?xml version="1.0" encoding="utf-8"?>
+<w:endnotes xmlns:wpc="http://schemas.microsoft.com/office/word/2010/wordprocessingCanvas" xmlns:cx="http://schemas.microsoft.com/office/drawing/2014/chartex" xmlns:cx1="http://schemas.microsoft.com/office/drawing/2015/9/8/chartex" xmlns:cx2="http://schemas.microsoft.com/office/drawing/2015/10/21/chartex" xmlns:cx3="http://schemas.microsoft.com/office/drawing/2016/5/9/chartex" xmlns:cx4="http://schemas.microsoft.com/office/drawing/2016/5/10/chartex" xmlns:cx5="http://schemas.microsoft.com/office/drawing/2016/5/11/chartex" xmlns:cx6="http://schemas.microsoft.com/office/drawing/2016/5/12/chartex" xmlns:cx7="http://schemas.microsoft.com/office/drawing/2016/5/13/chartex" xmlns:cx8="http://schemas.microsoft.com/office/drawing/2016/5/14/chartex" xmlns:mc="http://schemas.openxmlformats.org/markup-compatibility/2006" xmlns:aink="http://schemas.microsoft.com/office/drawing/2016/ink" xmlns:am3d="http://schemas.microsoft.com/office/drawing/2017/model3d" xmlns:o="urn:schemas-microsoft-com:office:office" xmlns:oel="http://schemas.microsoft.com/office/2019/extlst" xmlns:r="http://schemas.openxmlformats.org/officeDocument/2006/relationships" xmlns:m="http://schemas.openxmlformats.org/officeDocument/2006/math" xmlns:v="urn:schemas-microsoft-com:vml" xmlns:wp14="http://schemas.microsoft.com/office/word/2010/wordprocessingDrawing" xmlns:wp="http://schemas.openxmlformats.org/drawingml/2006/wordprocessingDrawing" xmlns:w10="urn:schemas-microsoft-com:office:word" xmlns:w="http://schemas.openxmlformats.org/wordprocessingml/2006/main" xmlns:w14="http://schemas.microsoft.com/office/word/2010/wordml" xmlns:w15="http://schemas.microsoft.com/office/word/2012/wordml" xmlns:w16cex="http://schemas.microsoft.com/office/word/2018/wordml/cex" xmlns:w16cid="http://schemas.microsoft.com/office/word/2016/wordml/cid" xmlns:w16="http://schemas.microsoft.com/office/word/2018/wordml" xmlns:w16du="http://schemas.microsoft.com/office/word/2023/wordml/word16du" xmlns:w16sdtdh="http://schemas.microsoft.com/office/word/2020/wordml/sdtdatahash" xmlns:w16se="http://schemas.microsoft.com/office/word/2015/wordml/symex" xmlns:wpg="http://schemas.microsoft.com/office/word/2010/wordprocessingGroup" xmlns:wpi="http://schemas.microsoft.com/office/word/2010/wordprocessingInk" xmlns:wne="http://schemas.microsoft.com/office/word/2006/wordml" xmlns:wps="http://schemas.microsoft.com/office/word/2010/wordprocessingShape" mc:Ignorable="w14 w15 w16se w16cid w16 w16cex w16sdtdh w16du wp14">
+  <w:endnote w:type="separator" w:id="-1">
+    <w:p>
+      <w:pPr>
+        <w:spacing w:after="0" w:line="240" w:lineRule="auto"/>
+      </w:pPr>
+      <w:r>
+        <w:separator/>
+      </w:r>
+    </w:p>
+  </w:endnote>
+  <w:endnote w:type="continuationSeparator" w:id="0">
+    <w:p>
+      <w:pPr>
+        <w:spacing w:after="0" w:line="240" w:lineRule="auto"/>
+      </w:pPr>
+      <w:r>
+        <w:continuationSeparator/>
+      </w:r>
+    </w:p>
+  </w:endnote>
+</w:endnotes>
+</file>
+
+<file path=word/footnotes.xml><?xml version="1.0" encoding="utf-8"?>
+<w:footnotes xmlns:wpc="http://schemas.microsoft.com/office/word/2010/wordprocessingCanvas" xmlns:cx="http://schemas.microsoft.com/office/drawing/2014/chartex" xmlns:cx1="http://schemas.microsoft.com/office/drawing/2015/9/8/chartex" xmlns:cx2="http://schemas.microsoft.com/office/drawing/2015/10/21/chartex" xmlns:cx3="http://schemas.microsoft.com/office/drawing/2016/5/9/chartex" xmlns:cx4="http://schemas.microsoft.com/office/drawing/2016/5/10/chartex" xmlns:cx5="http://schemas.microsoft.com/office/drawing/2016/5/11/chartex" xmlns:cx6="http://schemas.microsoft.com/office/drawing/2016/5/12/chartex" xmlns:cx7="http://schemas.microsoft.com/office/drawing/2016/5/13/chartex" xmlns:cx8="http://schemas.microsoft.com/office/drawing/2016/5/14/chartex" xmlns:mc="http://schemas.openxmlformats.org/markup-compatibility/2006" xmlns:aink="http://schemas.microsoft.com/office/drawing/2016/ink" xmlns:am3d="http://schemas.microsoft.com/office/drawing/2017/model3d" xmlns:o="urn:schemas-microsoft-com:office:office" xmlns:oel="http://schemas.microsoft.com/office/2019/extlst" xmlns:r="http://schemas.openxmlformats.org/officeDocument/2006/relationships" xmlns:m="http://schemas.openxmlformats.org/officeDocument/2006/math" xmlns:v="urn:schemas-microsoft-com:vml" xmlns:wp14="http://schemas.microsoft.com/office/word/2010/wordprocessingDrawing" xmlns:wp="http://schemas.openxmlformats.org/drawingml/2006/wordprocessingDrawing" xmlns:w10="urn:schemas-microsoft-com:office:word" xmlns:w="http://schemas.openxmlformats.org/wordprocessingml/2006/main" xmlns:w14="http://schemas.microsoft.com/office/word/2010/wordml" xmlns:w15="http://schemas.microsoft.com/office/word/2012/wordml" xmlns:w16cex="http://schemas.microsoft.com/office/word/2018/wordml/cex" xmlns:w16cid="http://schemas.microsoft.com/office/word/2016/wordml/cid" xmlns:w16="http://schemas.microsoft.com/office/word/2018/wordml" xmlns:w16du="http://schemas.microsoft.com/office/word/2023/wordml/word16du" xmlns:w16sdtdh="http://schemas.microsoft.com/office/word/2020/wordml/sdtdatahash" xmlns:w16se="http://schemas.microsoft.com/office/word/2015/wordml/symex" xmlns:wpg="http://schemas.microsoft.com/office/word/2010/wordprocessingGroup" xmlns:wpi="http://schemas.microsoft.com/office/word/2010/wordprocessingInk" xmlns:wne="http://schemas.microsoft.com/office/word/2006/wordml" xmlns:wps="http://schemas.microsoft.com/office/word/2010/wordprocessingShape" mc:Ignorable="w14 w15 w16se w16cid w16 w16cex w16sdtdh w16du wp14">
+  <w:footnote w:type="separator" w:id="-1">
+    <w:p>
+      <w:pPr>
+        <w:spacing w:after="0" w:line="240" w:lineRule="auto"/>
+      </w:pPr>
+      <w:r>
+        <w:separator/>
+      </w:r>
+    </w:p>
+  </w:footnote>
+  <w:footnote w:type="continuationSeparator" w:id="0">
+    <w:p>
+      <w:pPr>
+        <w:spacing w:after="0" w:line="240" w:lineRule="auto"/>
+      </w:pPr>
+      <w:r>
+        <w:continuationSeparator/>
+      </w:r>
+    </w:p>
+  </w:footnote>
+</w:footnotes>
 </file>
 
 <file path=word/styles.xml><?xml version="1.0" encoding="utf-8"?>
@@ -1347,6 +1587,96 @@
       <w:u w:val="single"/>
     </w:rPr>
   </w:style>
+  <w:style w:type="paragraph" w:styleId="FootnoteText">
+    <w:name w:val="footnote text"/>
+    <w:basedOn w:val="Normal"/>
+    <w:link w:val="FootnoteTextChar"/>
+    <w:uiPriority w:val="99"/>
+    <w:semiHidden/>
+    <w:unhideWhenUsed/>
+    <w:rsid w:val="00AC3715"/>
+    <w:pPr>
+      <w:spacing w:after="0" w:line="240" w:lineRule="auto"/>
+    </w:pPr>
+    <w:rPr>
+      <w:sz w:val="20"/>
+      <w:szCs w:val="20"/>
+    </w:rPr>
+  </w:style>
+  <w:style w:type="character" w:customStyle="1" w:styleId="FootnoteTextChar">
+    <w:name w:val="Footnote Text Char"/>
+    <w:basedOn w:val="DefaultParagraphFont"/>
+    <w:link w:val="FootnoteText"/>
+    <w:uiPriority w:val="99"/>
+    <w:semiHidden/>
+    <w:rsid w:val="00AC3715"/>
+    <w:rPr>
+      <w:sz w:val="20"/>
+      <w:szCs w:val="20"/>
+    </w:rPr>
+  </w:style>
+  <w:style w:type="character" w:styleId="FootnoteReference">
+    <w:name w:val="footnote reference"/>
+    <w:basedOn w:val="DefaultParagraphFont"/>
+    <w:uiPriority w:val="99"/>
+    <w:semiHidden/>
+    <w:unhideWhenUsed/>
+    <w:rsid w:val="00AC3715"/>
+    <w:rPr>
+      <w:vertAlign w:val="superscript"/>
+    </w:rPr>
+  </w:style>
+  <w:style w:type="paragraph" w:styleId="EndnoteText">
+    <w:name w:val="endnote text"/>
+    <w:basedOn w:val="Normal"/>
+    <w:link w:val="EndnoteTextChar"/>
+    <w:uiPriority w:val="99"/>
+    <w:semiHidden/>
+    <w:unhideWhenUsed/>
+    <w:rsid w:val="00445661"/>
+    <w:pPr>
+      <w:spacing w:after="0" w:line="240" w:lineRule="auto"/>
+    </w:pPr>
+    <w:rPr>
+      <w:sz w:val="20"/>
+      <w:szCs w:val="20"/>
+    </w:rPr>
+  </w:style>
+  <w:style w:type="character" w:customStyle="1" w:styleId="EndnoteTextChar">
+    <w:name w:val="Endnote Text Char"/>
+    <w:basedOn w:val="DefaultParagraphFont"/>
+    <w:link w:val="EndnoteText"/>
+    <w:uiPriority w:val="99"/>
+    <w:semiHidden/>
+    <w:rsid w:val="00445661"/>
+    <w:rPr>
+      <w:sz w:val="20"/>
+      <w:szCs w:val="20"/>
+    </w:rPr>
+  </w:style>
+  <w:style w:type="character" w:styleId="EndnoteReference">
+    <w:name w:val="endnote reference"/>
+    <w:basedOn w:val="DefaultParagraphFont"/>
+    <w:uiPriority w:val="99"/>
+    <w:semiHidden/>
+    <w:unhideWhenUsed/>
+    <w:rsid w:val="00445661"/>
+    <w:rPr>
+      <w:vertAlign w:val="superscript"/>
+    </w:rPr>
+  </w:style>
+  <w:style w:type="paragraph" w:styleId="Bibliography">
+    <w:name w:val="Bibliography"/>
+    <w:basedOn w:val="Normal"/>
+    <w:next w:val="Normal"/>
+    <w:uiPriority w:val="37"/>
+    <w:unhideWhenUsed/>
+    <w:rsid w:val="00AA088F"/>
+    <w:pPr>
+      <w:spacing w:line="240" w:lineRule="auto"/>
+      <w:ind w:left="384" w:hanging="384"/>
+    </w:pPr>
+  </w:style>
 </w:styles>
 </file>
 
@@ -1643,4 +1973,16 @@
     </a:ext>
   </a:extLst>
 </a:theme>
+</file>
+
+<file path=customXml/item1.xml><?xml version="1.0" encoding="utf-8"?>
+<b:Sources xmlns:b="http://schemas.openxmlformats.org/officeDocument/2006/bibliography" xmlns="http://schemas.openxmlformats.org/officeDocument/2006/bibliography" SelectedStyle="/APASixthEditionOfficeOnline.xsl" StyleName="APA" Version="6"/>
+</file>
+
+<file path=customXml/itemProps1.xml><?xml version="1.0" encoding="utf-8"?>
+<ds:datastoreItem xmlns:ds="http://schemas.openxmlformats.org/officeDocument/2006/customXml" ds:itemID="{F1DF7A0F-130A-D642-9057-4391288B3C48}">
+  <ds:schemaRefs>
+    <ds:schemaRef ds:uri="http://schemas.openxmlformats.org/officeDocument/2006/bibliography"/>
+  </ds:schemaRefs>
+</ds:datastoreItem>
 </file>
</xml_diff>